<commit_message>
Updating project report 2
</commit_message>
<xml_diff>
--- a/CS7059 Final Report.docx
+++ b/CS7059 Final Report.docx
@@ -3196,27 +3196,7 @@
           <w:szCs w:val="28"/>
           <w:lang w:val="en-US"/>
         </w:rPr>
-        <w:t xml:space="preserve"> </w:t>
-      </w:r>
-      <w:r>
-        <w:rPr>
-          <w:rFonts w:cs="Al Bayan Plain"/>
-          <w:b/>
-          <w:sz w:val="28"/>
-          <w:szCs w:val="28"/>
-          <w:lang w:val="en-US"/>
-        </w:rPr>
-        <w:t>–</w:t>
-      </w:r>
-      <w:r>
-        <w:rPr>
-          <w:rFonts w:cs="Al Bayan Plain"/>
-          <w:b/>
-          <w:sz w:val="28"/>
-          <w:szCs w:val="28"/>
-          <w:lang w:val="en-US"/>
-        </w:rPr>
-        <w:t xml:space="preserve"> If any one tile is unlocked, save the game</w:t>
+        <w:t xml:space="preserve"> – If any one tile is unlocked, save the game</w:t>
       </w:r>
       <w:r>
         <w:rPr>
@@ -3957,6 +3937,15 @@
           <w:lang w:val="en-US"/>
         </w:rPr>
         <w:t>.</w:t>
+      </w:r>
+      <w:r>
+        <w:rPr>
+          <w:rFonts w:cs="Al Bayan Plain"/>
+          <w:sz w:val="28"/>
+          <w:szCs w:val="28"/>
+          <w:lang w:val="en-US"/>
+        </w:rPr>
+        <w:t xml:space="preserve"> Following diagram represents the branching structure for my repository.</w:t>
       </w:r>
       <w:r>
         <w:rPr>
@@ -4062,16 +4051,919 @@
         </w:rPr>
         <w:t>Planning and Documentation</w:t>
       </w:r>
+      <w:r>
+        <w:rPr>
+          <w:rFonts w:cs="Al Bayan Plain"/>
+          <w:b/>
+          <w:sz w:val="32"/>
+          <w:szCs w:val="32"/>
+          <w:lang w:val="en-US"/>
+        </w:rPr>
+        <w:br/>
+      </w:r>
+      <w:r>
+        <w:rPr>
+          <w:rFonts w:cs="Al Bayan Plain"/>
+          <w:sz w:val="28"/>
+          <w:szCs w:val="28"/>
+          <w:lang w:val="en-US"/>
+        </w:rPr>
+        <w:t xml:space="preserve">I used AGILE development for the development and maintenance of my android game. In total there were 5 sprints - </w:t>
+      </w:r>
+      <w:r>
+        <w:rPr>
+          <w:rFonts w:cs="Al Bayan Plain"/>
+          <w:sz w:val="28"/>
+          <w:szCs w:val="28"/>
+          <w:lang w:val="en-US"/>
+        </w:rPr>
+        <w:br/>
+      </w:r>
+      <w:r>
+        <w:rPr>
+          <w:rFonts w:cs="Al Bayan Plain"/>
+          <w:sz w:val="28"/>
+          <w:szCs w:val="28"/>
+          <w:lang w:val="en-US"/>
+        </w:rPr>
+        <w:br/>
+      </w:r>
+      <w:r>
+        <w:rPr>
+          <w:rFonts w:cs="Al Bayan Plain"/>
+          <w:b/>
+          <w:sz w:val="28"/>
+          <w:szCs w:val="28"/>
+          <w:lang w:val="en-US"/>
+        </w:rPr>
+        <w:t xml:space="preserve">SPRINT 1 </w:t>
+      </w:r>
+      <w:r>
+        <w:rPr>
+          <w:rFonts w:cs="Al Bayan Plain"/>
+          <w:b/>
+          <w:sz w:val="28"/>
+          <w:szCs w:val="28"/>
+          <w:lang w:val="en-US"/>
+        </w:rPr>
+        <w:t xml:space="preserve">– </w:t>
+      </w:r>
+      <w:r>
+        <w:rPr>
+          <w:rFonts w:cs="Al Bayan Plain"/>
+          <w:b/>
+          <w:sz w:val="28"/>
+          <w:szCs w:val="28"/>
+          <w:lang w:val="en-US"/>
+        </w:rPr>
+        <w:t>Deciding a Ga</w:t>
+      </w:r>
+      <w:r>
+        <w:rPr>
+          <w:rFonts w:cs="Al Bayan Plain"/>
+          <w:b/>
+          <w:sz w:val="28"/>
+          <w:szCs w:val="28"/>
+          <w:lang w:val="en-US"/>
+        </w:rPr>
+        <w:t>me Topic</w:t>
+      </w:r>
+      <w:r>
+        <w:rPr>
+          <w:rFonts w:cs="Al Bayan Plain"/>
+          <w:b/>
+          <w:sz w:val="28"/>
+          <w:szCs w:val="28"/>
+          <w:lang w:val="en-US"/>
+        </w:rPr>
+        <w:br/>
+      </w:r>
+      <w:r>
+        <w:rPr>
+          <w:rFonts w:cs="Al Bayan Plain"/>
+          <w:b/>
+          <w:sz w:val="28"/>
+          <w:szCs w:val="28"/>
+          <w:lang w:val="en-US"/>
+        </w:rPr>
+        <w:tab/>
+      </w:r>
+      <w:r>
+        <w:rPr>
+          <w:rFonts w:cs="Al Bayan Plain"/>
+          <w:b/>
+          <w:sz w:val="28"/>
+          <w:szCs w:val="28"/>
+          <w:lang w:val="en-US"/>
+        </w:rPr>
+        <w:t xml:space="preserve">- </w:t>
+      </w:r>
+      <w:r>
+        <w:rPr>
+          <w:rFonts w:cs="Al Bayan Plain"/>
+          <w:sz w:val="28"/>
+          <w:szCs w:val="28"/>
+          <w:lang w:val="en-US"/>
+        </w:rPr>
+        <w:t>Research on previous built games</w:t>
+      </w:r>
+      <w:r>
+        <w:rPr>
+          <w:rFonts w:cs="Al Bayan Plain"/>
+          <w:sz w:val="28"/>
+          <w:szCs w:val="28"/>
+          <w:lang w:val="en-US"/>
+        </w:rPr>
+        <w:br/>
+      </w:r>
+      <w:r>
+        <w:rPr>
+          <w:rFonts w:cs="Al Bayan Plain"/>
+          <w:sz w:val="28"/>
+          <w:szCs w:val="28"/>
+          <w:lang w:val="en-US"/>
+        </w:rPr>
+        <w:tab/>
+        <w:t>- Coming up with game ideas</w:t>
+      </w:r>
+      <w:r>
+        <w:rPr>
+          <w:rFonts w:cs="Al Bayan Plain"/>
+          <w:sz w:val="28"/>
+          <w:szCs w:val="28"/>
+          <w:lang w:val="en-US"/>
+        </w:rPr>
+        <w:br/>
+      </w:r>
+      <w:r>
+        <w:rPr>
+          <w:rFonts w:cs="Al Bayan Plain"/>
+          <w:sz w:val="28"/>
+          <w:szCs w:val="28"/>
+          <w:lang w:val="en-US"/>
+        </w:rPr>
+        <w:tab/>
+        <w:t>- Finalizing the Game</w:t>
+      </w:r>
+      <w:r>
+        <w:rPr>
+          <w:rFonts w:cs="Al Bayan Plain"/>
+          <w:sz w:val="28"/>
+          <w:szCs w:val="28"/>
+          <w:lang w:val="en-US"/>
+        </w:rPr>
+        <w:br/>
+      </w:r>
+      <w:r>
+        <w:rPr>
+          <w:rFonts w:cs="Al Bayan Plain"/>
+          <w:sz w:val="28"/>
+          <w:szCs w:val="28"/>
+          <w:lang w:val="en-US"/>
+        </w:rPr>
+        <w:tab/>
+        <w:t>- Week 4 – Presentation</w:t>
+      </w:r>
+      <w:r>
+        <w:rPr>
+          <w:rFonts w:cs="Al Bayan Plain"/>
+          <w:sz w:val="28"/>
+          <w:szCs w:val="28"/>
+          <w:lang w:val="en-US"/>
+        </w:rPr>
+        <w:br/>
+      </w:r>
+      <w:r>
+        <w:rPr>
+          <w:rFonts w:cs="Al Bayan Plain"/>
+          <w:sz w:val="28"/>
+          <w:szCs w:val="28"/>
+          <w:lang w:val="en-US"/>
+        </w:rPr>
+        <w:tab/>
+        <w:t>- Understanding Technical Requirements</w:t>
+      </w:r>
+      <w:r>
+        <w:rPr>
+          <w:rFonts w:cs="Al Bayan Plain"/>
+          <w:sz w:val="28"/>
+          <w:szCs w:val="28"/>
+          <w:lang w:val="en-US"/>
+        </w:rPr>
+        <w:br/>
+      </w:r>
+      <w:r>
+        <w:rPr>
+          <w:rFonts w:cs="Al Bayan Plain"/>
+          <w:sz w:val="28"/>
+          <w:szCs w:val="28"/>
+          <w:lang w:val="en-US"/>
+        </w:rPr>
+        <w:tab/>
+        <w:t>- Learning about popular Game building Frameworks</w:t>
+      </w:r>
+      <w:r>
+        <w:rPr>
+          <w:rFonts w:cs="Al Bayan Plain"/>
+          <w:sz w:val="28"/>
+          <w:szCs w:val="28"/>
+          <w:lang w:val="en-US"/>
+        </w:rPr>
+        <w:br/>
+      </w:r>
+      <w:r>
+        <w:rPr>
+          <w:rFonts w:cs="Al Bayan Plain"/>
+          <w:sz w:val="28"/>
+          <w:szCs w:val="28"/>
+          <w:lang w:val="en-US"/>
+        </w:rPr>
+        <w:tab/>
+        <w:t>- Finalizing technical tools which will be used</w:t>
+      </w:r>
+      <w:r>
+        <w:rPr>
+          <w:rFonts w:cs="Al Bayan Plain"/>
+          <w:b/>
+          <w:sz w:val="28"/>
+          <w:szCs w:val="28"/>
+          <w:lang w:val="en-US"/>
+        </w:rPr>
+        <w:br/>
+        <w:t xml:space="preserve">SPRINT 2 </w:t>
+      </w:r>
+      <w:r>
+        <w:rPr>
+          <w:rFonts w:cs="Al Bayan Plain"/>
+          <w:b/>
+          <w:sz w:val="28"/>
+          <w:szCs w:val="28"/>
+          <w:lang w:val="en-US"/>
+        </w:rPr>
+        <w:t xml:space="preserve">– </w:t>
+      </w:r>
+      <w:r>
+        <w:rPr>
+          <w:rFonts w:cs="Al Bayan Plain"/>
+          <w:b/>
+          <w:sz w:val="28"/>
+          <w:szCs w:val="28"/>
+          <w:lang w:val="en-US"/>
+        </w:rPr>
+        <w:t>Setting up the Project</w:t>
+      </w:r>
+      <w:r>
+        <w:rPr>
+          <w:rFonts w:cs="Al Bayan Plain"/>
+          <w:b/>
+          <w:sz w:val="28"/>
+          <w:szCs w:val="28"/>
+          <w:lang w:val="en-US"/>
+        </w:rPr>
+        <w:br/>
+      </w:r>
+      <w:r>
+        <w:rPr>
+          <w:rFonts w:cs="Al Bayan Plain"/>
+          <w:b/>
+          <w:sz w:val="28"/>
+          <w:szCs w:val="28"/>
+          <w:lang w:val="en-US"/>
+        </w:rPr>
+        <w:tab/>
+      </w:r>
+      <w:r>
+        <w:rPr>
+          <w:rFonts w:cs="Al Bayan Plain"/>
+          <w:sz w:val="28"/>
+          <w:szCs w:val="28"/>
+          <w:lang w:val="en-US"/>
+        </w:rPr>
+        <w:t>- Install Java</w:t>
+      </w:r>
+      <w:r>
+        <w:rPr>
+          <w:rFonts w:cs="Al Bayan Plain"/>
+          <w:b/>
+          <w:sz w:val="28"/>
+          <w:szCs w:val="28"/>
+          <w:lang w:val="en-US"/>
+        </w:rPr>
+        <w:br/>
+      </w:r>
+      <w:r>
+        <w:rPr>
+          <w:rFonts w:cs="Al Bayan Plain"/>
+          <w:b/>
+          <w:sz w:val="28"/>
+          <w:szCs w:val="28"/>
+          <w:lang w:val="en-US"/>
+        </w:rPr>
+        <w:tab/>
+      </w:r>
+      <w:r>
+        <w:rPr>
+          <w:rFonts w:cs="Al Bayan Plain"/>
+          <w:sz w:val="28"/>
+          <w:szCs w:val="28"/>
+          <w:lang w:val="en-US"/>
+        </w:rPr>
+        <w:t>- Installing Android Studio</w:t>
+      </w:r>
+      <w:r>
+        <w:rPr>
+          <w:rFonts w:cs="Al Bayan Plain"/>
+          <w:sz w:val="28"/>
+          <w:szCs w:val="28"/>
+          <w:lang w:val="en-US"/>
+        </w:rPr>
+        <w:br/>
+      </w:r>
+      <w:r>
+        <w:rPr>
+          <w:rFonts w:cs="Al Bayan Plain"/>
+          <w:sz w:val="28"/>
+          <w:szCs w:val="28"/>
+          <w:lang w:val="en-US"/>
+        </w:rPr>
+        <w:tab/>
+        <w:t>- Creating a new project with blank activity</w:t>
+      </w:r>
+      <w:r>
+        <w:rPr>
+          <w:rFonts w:cs="Al Bayan Plain"/>
+          <w:sz w:val="28"/>
+          <w:szCs w:val="28"/>
+          <w:lang w:val="en-US"/>
+        </w:rPr>
+        <w:br/>
+      </w:r>
+      <w:r>
+        <w:rPr>
+          <w:rFonts w:cs="Al Bayan Plain"/>
+          <w:sz w:val="28"/>
+          <w:szCs w:val="28"/>
+          <w:lang w:val="en-US"/>
+        </w:rPr>
+        <w:tab/>
+        <w:t>- Setting up Virtual device</w:t>
+      </w:r>
+      <w:r>
+        <w:rPr>
+          <w:rFonts w:cs="Al Bayan Plain"/>
+          <w:sz w:val="28"/>
+          <w:szCs w:val="28"/>
+          <w:lang w:val="en-US"/>
+        </w:rPr>
+        <w:br/>
+      </w:r>
+      <w:r>
+        <w:rPr>
+          <w:rFonts w:cs="Al Bayan Plain"/>
+          <w:sz w:val="28"/>
+          <w:szCs w:val="28"/>
+          <w:lang w:val="en-US"/>
+        </w:rPr>
+        <w:tab/>
+        <w:t>- Configuring drivers for connected android device</w:t>
+      </w:r>
+      <w:r>
+        <w:rPr>
+          <w:rFonts w:cs="Al Bayan Plain"/>
+          <w:sz w:val="28"/>
+          <w:szCs w:val="28"/>
+          <w:lang w:val="en-US"/>
+        </w:rPr>
+        <w:br/>
+      </w:r>
+      <w:r>
+        <w:rPr>
+          <w:rFonts w:cs="Al Bayan Plain"/>
+          <w:sz w:val="28"/>
+          <w:szCs w:val="28"/>
+          <w:lang w:val="en-US"/>
+        </w:rPr>
+        <w:tab/>
+        <w:t>- Running the project</w:t>
+      </w:r>
+      <w:r>
+        <w:rPr>
+          <w:rFonts w:cs="Al Bayan Plain"/>
+          <w:b/>
+          <w:sz w:val="28"/>
+          <w:szCs w:val="28"/>
+          <w:lang w:val="en-US"/>
+        </w:rPr>
+        <w:br/>
+        <w:t xml:space="preserve">SPRINT 3 – </w:t>
+      </w:r>
+      <w:r>
+        <w:rPr>
+          <w:rFonts w:cs="Al Bayan Plain"/>
+          <w:b/>
+          <w:sz w:val="28"/>
+          <w:szCs w:val="28"/>
+          <w:lang w:val="en-US"/>
+        </w:rPr>
+        <w:t>Development</w:t>
+      </w:r>
+      <w:r>
+        <w:rPr>
+          <w:rFonts w:cs="Al Bayan Plain"/>
+          <w:b/>
+          <w:sz w:val="28"/>
+          <w:szCs w:val="28"/>
+          <w:lang w:val="en-US"/>
+        </w:rPr>
+        <w:br/>
+      </w:r>
+      <w:r>
+        <w:rPr>
+          <w:rFonts w:cs="Al Bayan Plain"/>
+          <w:b/>
+          <w:sz w:val="28"/>
+          <w:szCs w:val="28"/>
+          <w:lang w:val="en-US"/>
+        </w:rPr>
+        <w:tab/>
+      </w:r>
+      <w:r>
+        <w:rPr>
+          <w:rFonts w:cs="Al Bayan Plain"/>
+          <w:sz w:val="28"/>
+          <w:szCs w:val="28"/>
+          <w:lang w:val="en-US"/>
+        </w:rPr>
+        <w:t>- Create Game Page</w:t>
+      </w:r>
+      <w:r>
+        <w:rPr>
+          <w:rFonts w:cs="Al Bayan Plain"/>
+          <w:sz w:val="28"/>
+          <w:szCs w:val="28"/>
+          <w:lang w:val="en-US"/>
+        </w:rPr>
+        <w:br/>
+      </w:r>
+      <w:r>
+        <w:rPr>
+          <w:rFonts w:cs="Al Bayan Plain"/>
+          <w:sz w:val="28"/>
+          <w:szCs w:val="28"/>
+          <w:lang w:val="en-US"/>
+        </w:rPr>
+        <w:tab/>
+        <w:t>- Create Grids</w:t>
+      </w:r>
+      <w:r>
+        <w:rPr>
+          <w:rFonts w:cs="Al Bayan Plain"/>
+          <w:sz w:val="28"/>
+          <w:szCs w:val="28"/>
+          <w:lang w:val="en-US"/>
+        </w:rPr>
+        <w:br/>
+      </w:r>
+      <w:r>
+        <w:rPr>
+          <w:rFonts w:cs="Al Bayan Plain"/>
+          <w:sz w:val="28"/>
+          <w:szCs w:val="28"/>
+          <w:lang w:val="en-US"/>
+        </w:rPr>
+        <w:tab/>
+        <w:t>- Add Timer</w:t>
+      </w:r>
+      <w:r>
+        <w:rPr>
+          <w:rFonts w:cs="Al Bayan Plain"/>
+          <w:sz w:val="28"/>
+          <w:szCs w:val="28"/>
+          <w:lang w:val="en-US"/>
+        </w:rPr>
+        <w:br/>
+      </w:r>
+      <w:r>
+        <w:rPr>
+          <w:rFonts w:cs="Al Bayan Plain"/>
+          <w:sz w:val="28"/>
+          <w:szCs w:val="28"/>
+          <w:lang w:val="en-US"/>
+        </w:rPr>
+        <w:tab/>
+        <w:t>- Add Click Count functionality</w:t>
+      </w:r>
+      <w:r>
+        <w:rPr>
+          <w:rFonts w:cs="Al Bayan Plain"/>
+          <w:sz w:val="28"/>
+          <w:szCs w:val="28"/>
+          <w:lang w:val="en-US"/>
+        </w:rPr>
+        <w:br/>
+      </w:r>
+      <w:r>
+        <w:rPr>
+          <w:rFonts w:cs="Al Bayan Plain"/>
+          <w:sz w:val="28"/>
+          <w:szCs w:val="28"/>
+          <w:lang w:val="en-US"/>
+        </w:rPr>
+        <w:tab/>
+        <w:t>- Add Animation on clicked tiles</w:t>
+      </w:r>
+      <w:r>
+        <w:rPr>
+          <w:rFonts w:cs="Al Bayan Plain"/>
+          <w:sz w:val="28"/>
+          <w:szCs w:val="28"/>
+          <w:lang w:val="en-US"/>
+        </w:rPr>
+        <w:br/>
+      </w:r>
+      <w:r>
+        <w:rPr>
+          <w:rFonts w:cs="Al Bayan Plain"/>
+          <w:sz w:val="28"/>
+          <w:szCs w:val="28"/>
+          <w:lang w:val="en-US"/>
+        </w:rPr>
+        <w:tab/>
+        <w:t>- Implement Corresponding click functionality</w:t>
+      </w:r>
+      <w:r>
+        <w:rPr>
+          <w:rFonts w:cs="Al Bayan Plain"/>
+          <w:sz w:val="28"/>
+          <w:szCs w:val="28"/>
+          <w:lang w:val="en-US"/>
+        </w:rPr>
+        <w:br/>
+      </w:r>
+      <w:r>
+        <w:rPr>
+          <w:rFonts w:cs="Al Bayan Plain"/>
+          <w:sz w:val="28"/>
+          <w:szCs w:val="28"/>
+          <w:lang w:val="en-US"/>
+        </w:rPr>
+        <w:tab/>
+        <w:t>- Create Start Page</w:t>
+      </w:r>
+      <w:r>
+        <w:rPr>
+          <w:rFonts w:cs="Al Bayan Plain"/>
+          <w:sz w:val="28"/>
+          <w:szCs w:val="28"/>
+          <w:lang w:val="en-US"/>
+        </w:rPr>
+        <w:br/>
+      </w:r>
+      <w:r>
+        <w:rPr>
+          <w:rFonts w:cs="Al Bayan Plain"/>
+          <w:sz w:val="28"/>
+          <w:szCs w:val="28"/>
+          <w:lang w:val="en-US"/>
+        </w:rPr>
+        <w:tab/>
+        <w:t>- Calculate and show scores</w:t>
+      </w:r>
+      <w:r>
+        <w:rPr>
+          <w:rFonts w:cs="Al Bayan Plain"/>
+          <w:sz w:val="28"/>
+          <w:szCs w:val="28"/>
+          <w:lang w:val="en-US"/>
+        </w:rPr>
+        <w:br/>
+      </w:r>
+      <w:r>
+        <w:rPr>
+          <w:rFonts w:cs="Al Bayan Plain"/>
+          <w:sz w:val="28"/>
+          <w:szCs w:val="28"/>
+          <w:lang w:val="en-US"/>
+        </w:rPr>
+        <w:tab/>
+        <w:t>- Retain game status on close</w:t>
+      </w:r>
+      <w:r>
+        <w:rPr>
+          <w:rFonts w:cs="Al Bayan Plain"/>
+          <w:sz w:val="28"/>
+          <w:szCs w:val="28"/>
+          <w:lang w:val="en-US"/>
+        </w:rPr>
+        <w:br/>
+      </w:r>
+      <w:r>
+        <w:rPr>
+          <w:rFonts w:cs="Al Bayan Plain"/>
+          <w:sz w:val="28"/>
+          <w:szCs w:val="28"/>
+          <w:lang w:val="en-US"/>
+        </w:rPr>
+        <w:tab/>
+        <w:t>- User customized grid option</w:t>
+      </w:r>
+      <w:r>
+        <w:rPr>
+          <w:rFonts w:cs="Al Bayan Plain"/>
+          <w:sz w:val="28"/>
+          <w:szCs w:val="28"/>
+          <w:lang w:val="en-US"/>
+        </w:rPr>
+        <w:br/>
+      </w:r>
+      <w:r>
+        <w:rPr>
+          <w:rFonts w:cs="Al Bayan Plain"/>
+          <w:sz w:val="28"/>
+          <w:szCs w:val="28"/>
+          <w:lang w:val="en-US"/>
+        </w:rPr>
+        <w:tab/>
+        <w:t>- UI Improvements</w:t>
+      </w:r>
+      <w:r>
+        <w:rPr>
+          <w:rFonts w:cs="Al Bayan Plain"/>
+          <w:b/>
+          <w:sz w:val="28"/>
+          <w:szCs w:val="28"/>
+          <w:lang w:val="en-US"/>
+        </w:rPr>
+        <w:br/>
+        <w:t xml:space="preserve">SPRINT 4 </w:t>
+      </w:r>
+      <w:r>
+        <w:rPr>
+          <w:rFonts w:cs="Al Bayan Plain"/>
+          <w:b/>
+          <w:sz w:val="28"/>
+          <w:szCs w:val="28"/>
+          <w:lang w:val="en-US"/>
+        </w:rPr>
+        <w:t xml:space="preserve">– </w:t>
+      </w:r>
+      <w:r>
+        <w:rPr>
+          <w:rFonts w:cs="Al Bayan Plain"/>
+          <w:b/>
+          <w:sz w:val="28"/>
+          <w:szCs w:val="28"/>
+          <w:lang w:val="en-US"/>
+        </w:rPr>
+        <w:t>QA and Stabilization</w:t>
+      </w:r>
+      <w:r>
+        <w:rPr>
+          <w:rFonts w:cs="Al Bayan Plain"/>
+          <w:b/>
+          <w:sz w:val="28"/>
+          <w:szCs w:val="28"/>
+          <w:lang w:val="en-US"/>
+        </w:rPr>
+        <w:br/>
+      </w:r>
+      <w:r>
+        <w:rPr>
+          <w:rFonts w:cs="Al Bayan Plain"/>
+          <w:sz w:val="28"/>
+          <w:szCs w:val="28"/>
+          <w:lang w:val="en-US"/>
+        </w:rPr>
+        <w:tab/>
+        <w:t xml:space="preserve">- </w:t>
+      </w:r>
+      <w:r>
+        <w:rPr>
+          <w:rFonts w:cs="Al Bayan Plain"/>
+          <w:sz w:val="28"/>
+          <w:szCs w:val="28"/>
+          <w:lang w:val="en-US"/>
+        </w:rPr>
+        <w:t>QA and bug logging</w:t>
+      </w:r>
+      <w:r>
+        <w:rPr>
+          <w:rFonts w:cs="Al Bayan Plain"/>
+          <w:sz w:val="28"/>
+          <w:szCs w:val="28"/>
+          <w:lang w:val="en-US"/>
+        </w:rPr>
+        <w:br/>
+      </w:r>
+      <w:r>
+        <w:rPr>
+          <w:rFonts w:cs="Al Bayan Plain"/>
+          <w:sz w:val="28"/>
+          <w:szCs w:val="28"/>
+          <w:lang w:val="en-US"/>
+        </w:rPr>
+        <w:tab/>
+        <w:t xml:space="preserve">- </w:t>
+      </w:r>
+      <w:r>
+        <w:rPr>
+          <w:rFonts w:cs="Al Bayan Plain"/>
+          <w:sz w:val="28"/>
+          <w:szCs w:val="28"/>
+          <w:lang w:val="en-US"/>
+        </w:rPr>
+        <w:t>Stabilization - Fixing Issues</w:t>
+      </w:r>
+      <w:r>
+        <w:rPr>
+          <w:rFonts w:cs="Al Bayan Plain"/>
+          <w:b/>
+          <w:sz w:val="28"/>
+          <w:szCs w:val="28"/>
+          <w:lang w:val="en-US"/>
+        </w:rPr>
+        <w:br/>
+        <w:t xml:space="preserve">SPRINT 5 – </w:t>
+      </w:r>
+      <w:r>
+        <w:rPr>
+          <w:rFonts w:cs="Al Bayan Plain"/>
+          <w:b/>
+          <w:sz w:val="28"/>
+          <w:szCs w:val="28"/>
+          <w:lang w:val="en-US"/>
+        </w:rPr>
+        <w:t>Deployment</w:t>
+      </w:r>
+      <w:r>
+        <w:rPr>
+          <w:rFonts w:cs="Al Bayan Plain"/>
+          <w:b/>
+          <w:sz w:val="28"/>
+          <w:szCs w:val="28"/>
+          <w:lang w:val="en-US"/>
+        </w:rPr>
+        <w:br/>
+      </w:r>
+      <w:r>
+        <w:rPr>
+          <w:rFonts w:cs="Al Bayan Plain"/>
+          <w:b/>
+          <w:sz w:val="28"/>
+          <w:szCs w:val="28"/>
+          <w:lang w:val="en-US"/>
+        </w:rPr>
+        <w:tab/>
+      </w:r>
+      <w:r>
+        <w:rPr>
+          <w:rFonts w:cs="Al Bayan Plain"/>
+          <w:sz w:val="28"/>
+          <w:szCs w:val="28"/>
+          <w:lang w:val="en-US"/>
+        </w:rPr>
+        <w:t xml:space="preserve">- </w:t>
+      </w:r>
+      <w:r>
+        <w:rPr>
+          <w:rFonts w:cs="Al Bayan Plain"/>
+          <w:sz w:val="28"/>
+          <w:szCs w:val="28"/>
+          <w:lang w:val="en-US"/>
+        </w:rPr>
+        <w:t>Deploy on App store</w:t>
+      </w:r>
+      <w:r>
+        <w:rPr>
+          <w:rFonts w:cs="Al Bayan Plain"/>
+          <w:sz w:val="28"/>
+          <w:szCs w:val="28"/>
+          <w:lang w:val="en-US"/>
+        </w:rPr>
+        <w:br/>
+      </w:r>
+      <w:r>
+        <w:rPr>
+          <w:rFonts w:cs="Al Bayan Plain"/>
+          <w:sz w:val="28"/>
+          <w:szCs w:val="28"/>
+          <w:lang w:val="en-US"/>
+        </w:rPr>
+        <w:br/>
+        <w:t xml:space="preserve">For keeping a track on the progress of the game I used Gantt chart to </w:t>
+      </w:r>
+      <w:r>
+        <w:rPr>
+          <w:rFonts w:cs="Al Bayan Plain"/>
+          <w:b/>
+          <w:noProof/>
+          <w:sz w:val="32"/>
+          <w:szCs w:val="32"/>
+          <w:lang w:eastAsia="en-GB"/>
+        </w:rPr>
+        <w:drawing>
+          <wp:anchor distT="0" distB="0" distL="114300" distR="114300" simplePos="0" relativeHeight="251659264" behindDoc="0" locked="0" layoutInCell="1" allowOverlap="1" wp14:anchorId="5241B31C" wp14:editId="2DA1EE62">
+            <wp:simplePos x="0" y="0"/>
+            <wp:positionH relativeFrom="column">
+              <wp:posOffset>-629920</wp:posOffset>
+            </wp:positionH>
+            <wp:positionV relativeFrom="paragraph">
+              <wp:posOffset>4226560</wp:posOffset>
+            </wp:positionV>
+            <wp:extent cx="7067550" cy="3890645"/>
+            <wp:effectExtent l="0" t="0" r="0" b="0"/>
+            <wp:wrapTight wrapText="bothSides">
+              <wp:wrapPolygon edited="0">
+                <wp:start x="0" y="0"/>
+                <wp:lineTo x="0" y="21434"/>
+                <wp:lineTo x="21503" y="21434"/>
+                <wp:lineTo x="21503" y="0"/>
+                <wp:lineTo x="0" y="0"/>
+              </wp:wrapPolygon>
+            </wp:wrapTight>
+            <wp:docPr id="1" name="Picture 1"/>
+            <wp:cNvGraphicFramePr>
+              <a:graphicFrameLocks xmlns:a="http://schemas.openxmlformats.org/drawingml/2006/main" noChangeAspect="1"/>
+            </wp:cNvGraphicFramePr>
+            <a:graphic xmlns:a="http://schemas.openxmlformats.org/drawingml/2006/main">
+              <a:graphicData uri="http://schemas.openxmlformats.org/drawingml/2006/picture">
+                <pic:pic xmlns:pic="http://schemas.openxmlformats.org/drawingml/2006/picture">
+                  <pic:nvPicPr>
+                    <pic:cNvPr id="1" name="Gantt.png"/>
+                    <pic:cNvPicPr/>
+                  </pic:nvPicPr>
+                  <pic:blipFill>
+                    <a:blip r:embed="rId10">
+                      <a:extLst>
+                        <a:ext uri="{28A0092B-C50C-407E-A947-70E740481C1C}">
+                          <a14:useLocalDpi xmlns:a14="http://schemas.microsoft.com/office/drawing/2010/main" val="0"/>
+                        </a:ext>
+                      </a:extLst>
+                    </a:blip>
+                    <a:stretch>
+                      <a:fillRect/>
+                    </a:stretch>
+                  </pic:blipFill>
+                  <pic:spPr>
+                    <a:xfrm>
+                      <a:off x="0" y="0"/>
+                      <a:ext cx="7067550" cy="3890645"/>
+                    </a:xfrm>
+                    <a:prstGeom prst="rect">
+                      <a:avLst/>
+                    </a:prstGeom>
+                  </pic:spPr>
+                </pic:pic>
+              </a:graphicData>
+            </a:graphic>
+            <wp14:sizeRelH relativeFrom="page">
+              <wp14:pctWidth>0</wp14:pctWidth>
+            </wp14:sizeRelH>
+            <wp14:sizeRelV relativeFrom="page">
+              <wp14:pctHeight>0</wp14:pctHeight>
+            </wp14:sizeRelV>
+          </wp:anchor>
+        </w:drawing>
+      </w:r>
+      <w:r>
+        <w:rPr>
+          <w:rFonts w:cs="Al Bayan Plain"/>
+          <w:sz w:val="28"/>
+          <w:szCs w:val="28"/>
+          <w:lang w:val="en-US"/>
+        </w:rPr>
+        <w:t>schedule the sprints  and their respective enhancements.</w:t>
+      </w:r>
     </w:p>
     <w:p>
       <w:pPr>
-        <w:rPr>
-          <w:rFonts w:cs="Al Bayan Plain"/>
+        <w:jc w:val="center"/>
+        <w:rPr>
+          <w:rFonts w:cs="Al Bayan Plain"/>
+          <w:b/>
           <w:sz w:val="32"/>
           <w:szCs w:val="32"/>
           <w:lang w:val="en-US"/>
         </w:rPr>
       </w:pPr>
+      <w:r>
+        <w:rPr>
+          <w:rFonts w:cs="Al Bayan Plain"/>
+          <w:sz w:val="28"/>
+          <w:szCs w:val="28"/>
+          <w:lang w:val="en-US"/>
+        </w:rPr>
+        <w:t>(Figure 2: Gantt Chart showing progress throughout the Project)</w:t>
+      </w:r>
+      <w:r>
+        <w:rPr>
+          <w:rFonts w:cs="Al Bayan Plain"/>
+          <w:sz w:val="28"/>
+          <w:szCs w:val="28"/>
+          <w:lang w:val="en-US"/>
+        </w:rPr>
+        <w:br/>
+      </w:r>
     </w:p>
     <w:p>
       <w:pPr>
@@ -4098,6 +4990,55 @@
         </w:rPr>
         <w:t>Further Work</w:t>
       </w:r>
+      <w:r>
+        <w:rPr>
+          <w:rFonts w:cs="Al Bayan Plain"/>
+          <w:b/>
+          <w:sz w:val="32"/>
+          <w:szCs w:val="32"/>
+          <w:lang w:val="en-US"/>
+        </w:rPr>
+        <w:br/>
+      </w:r>
+      <w:r>
+        <w:rPr>
+          <w:rFonts w:cs="Al Bayan Plain"/>
+          <w:sz w:val="28"/>
+          <w:szCs w:val="28"/>
+          <w:lang w:val="en-US"/>
+        </w:rPr>
+        <w:t>The basic model of the game has been implemented. There is still scope for extension in the game. We may use some 3D graphics library to enhance the experience to 3D, something like the mahjong tiles.</w:t>
+      </w:r>
+      <w:r>
+        <w:rPr>
+          <w:rFonts w:cs="Al Bayan Plain"/>
+          <w:sz w:val="28"/>
+          <w:szCs w:val="28"/>
+          <w:lang w:val="en-US"/>
+        </w:rPr>
+        <w:br/>
+        <w:t xml:space="preserve">Apart from this, the game can still extend in the levels of difficulty. For </w:t>
+      </w:r>
+      <w:proofErr w:type="gramStart"/>
+      <w:r>
+        <w:rPr>
+          <w:rFonts w:cs="Al Bayan Plain"/>
+          <w:sz w:val="28"/>
+          <w:szCs w:val="28"/>
+          <w:lang w:val="en-US"/>
+        </w:rPr>
+        <w:t>now</w:t>
+      </w:r>
+      <w:proofErr w:type="gramEnd"/>
+      <w:r>
+        <w:rPr>
+          <w:rFonts w:cs="Al Bayan Plain"/>
+          <w:sz w:val="28"/>
+          <w:szCs w:val="28"/>
+          <w:lang w:val="en-US"/>
+        </w:rPr>
+        <w:t xml:space="preserve"> we only have 3 levels of difficulty. So there can be further levels with increasing difficulty of patterns and complicated grids.</w:t>
+      </w:r>
     </w:p>
     <w:p>
       <w:pPr>
@@ -4134,8 +5075,45 @@
         </w:rPr>
         <w:t>Conclusion</w:t>
       </w:r>
+      <w:r>
+        <w:rPr>
+          <w:rFonts w:cs="Al Bayan Plain"/>
+          <w:b/>
+          <w:sz w:val="32"/>
+          <w:szCs w:val="32"/>
+          <w:lang w:val="en-US"/>
+        </w:rPr>
+        <w:br/>
+      </w:r>
+      <w:r>
+        <w:rPr>
+          <w:rFonts w:cs="Al Bayan Plain"/>
+          <w:sz w:val="28"/>
+          <w:szCs w:val="28"/>
+          <w:lang w:val="en-US"/>
+        </w:rPr>
+        <w:t>Developing an Android game was real fun. De</w:t>
+      </w:r>
       <w:bookmarkStart w:id="0" w:name="_GoBack"/>
       <w:bookmarkEnd w:id="0"/>
+      <w:r>
+        <w:rPr>
+          <w:rFonts w:cs="Al Bayan Plain"/>
+          <w:sz w:val="28"/>
+          <w:szCs w:val="28"/>
+          <w:lang w:val="en-US"/>
+        </w:rPr>
+        <w:t>velopment in android is not very complex, so it was the right choice for a 12-week</w:t>
+      </w:r>
+      <w:r>
+        <w:rPr>
+          <w:rFonts w:cs="Al Bayan Plain"/>
+          <w:sz w:val="28"/>
+          <w:szCs w:val="28"/>
+          <w:lang w:val="en-US"/>
+        </w:rPr>
+        <w:t xml:space="preserve"> project. I, myself, have worked as a software engineer for 3 years and android really fascinated me. Learning android was really fun and this is definitely going on the skills listed in my resume.</w:t>
+      </w:r>
     </w:p>
     <w:sectPr>
       <w:pgSz w:w="11900" w:h="16840"/>

</xml_diff>